<commit_message>
added to complex docx
</commit_message>
<xml_diff>
--- a/Complexity.docx
+++ b/Complexity.docx
@@ -8,7 +8,6 @@
         <w:rPr>
           <w:u w:val="single"/>
           <w:rtl/>
-          <w:lang w:val="en-US"/>
         </w:rPr>
       </w:pPr>
       <w:r>
@@ -16,7 +15,6 @@
           <w:rFonts w:hint="cs"/>
           <w:u w:val="single"/>
           <w:rtl/>
-          <w:lang w:val="en-US"/>
         </w:rPr>
         <w:t>סיבוכיות</w:t>
       </w:r>
@@ -47,14 +45,12 @@
               <w:jc w:val="center"/>
               <w:rPr>
                 <w:rtl/>
-                <w:lang w:val="en-US"/>
-              </w:rPr>
-            </w:pPr>
-            <w:r>
-              <w:rPr>
-                <w:rFonts w:hint="cs"/>
-                <w:rtl/>
-                <w:lang w:val="en-US"/>
+              </w:rPr>
+            </w:pPr>
+            <w:r>
+              <w:rPr>
+                <w:rFonts w:hint="cs"/>
+                <w:rtl/>
               </w:rPr>
               <w:t>פונקציה</w:t>
             </w:r>
@@ -70,14 +66,12 @@
               <w:jc w:val="center"/>
               <w:rPr>
                 <w:rtl/>
-                <w:lang w:val="en-US"/>
-              </w:rPr>
-            </w:pPr>
-            <w:r>
-              <w:rPr>
-                <w:rFonts w:hint="cs"/>
-                <w:rtl/>
-                <w:lang w:val="en-US"/>
+              </w:rPr>
+            </w:pPr>
+            <w:r>
+              <w:rPr>
+                <w:rFonts w:hint="cs"/>
+                <w:rtl/>
               </w:rPr>
               <w:t>סיבוכיות</w:t>
             </w:r>
@@ -93,14 +87,12 @@
               <w:jc w:val="center"/>
               <w:rPr>
                 <w:rtl/>
-                <w:lang w:val="en-US"/>
-              </w:rPr>
-            </w:pPr>
-            <w:r>
-              <w:rPr>
-                <w:rFonts w:hint="cs"/>
-                <w:rtl/>
-                <w:lang w:val="en-US"/>
+              </w:rPr>
+            </w:pPr>
+            <w:r>
+              <w:rPr>
+                <w:rFonts w:hint="cs"/>
+                <w:rtl/>
               </w:rPr>
               <w:t>הסבר</w:t>
             </w:r>
@@ -118,14 +110,8 @@
           <w:p>
             <w:pPr>
               <w:bidi/>
-              <w:rPr>
-                <w:lang w:val="en-US"/>
-              </w:rPr>
-            </w:pPr>
-            <w:r>
-              <w:rPr>
-                <w:lang w:val="en-US"/>
-              </w:rPr>
+            </w:pPr>
+            <w:r>
               <w:t>Empty</w:t>
             </w:r>
           </w:p>
@@ -137,14 +123,8 @@
           <w:p>
             <w:pPr>
               <w:bidi/>
-              <w:rPr>
-                <w:lang w:val="en-US"/>
-              </w:rPr>
-            </w:pPr>
-            <w:r>
-              <w:rPr>
-                <w:lang w:val="en-US"/>
-              </w:rPr>
+            </w:pPr>
+            <w:r>
               <w:t>O(1)</w:t>
             </w:r>
           </w:p>
@@ -157,23 +137,19 @@
             <w:pPr>
               <w:bidi/>
               <w:rPr>
-                <w:rFonts w:hint="cs"/>
-                <w:rtl/>
-                <w:lang w:val="en-US"/>
-              </w:rPr>
-            </w:pPr>
-            <w:r>
-              <w:rPr>
-                <w:rFonts w:hint="cs"/>
-                <w:rtl/>
-                <w:lang w:val="en-US"/>
+                <w:rtl/>
+              </w:rPr>
+            </w:pPr>
+            <w:r>
+              <w:rPr>
+                <w:rFonts w:hint="cs"/>
+                <w:rtl/>
               </w:rPr>
               <w:t xml:space="preserve">בדיקה של קיום שורש </w:t>
             </w:r>
             <w:r>
               <w:rPr>
                 <w:rtl/>
-                <w:lang w:val="en-US"/>
               </w:rPr>
               <w:t>–</w:t>
             </w:r>
@@ -181,28 +157,22 @@
               <w:rPr>
                 <w:rFonts w:hint="cs"/>
                 <w:rtl/>
-                <w:lang w:val="en-US"/>
               </w:rPr>
               <w:t xml:space="preserve"> באם לא קיים (השורש מוגדר כשדה של מחלקת ה</w:t>
             </w:r>
             <w:r>
               <w:rPr>
                 <w:rFonts w:hint="cs"/>
-                <w:lang w:val="en-US"/>
               </w:rPr>
               <w:t>AVL</w:t>
             </w:r>
             <w:r>
-              <w:rPr>
-                <w:lang w:val="en-US"/>
-              </w:rPr>
               <w:t>Tree</w:t>
             </w:r>
             <w:r>
               <w:rPr>
                 <w:rFonts w:hint="cs"/>
                 <w:rtl/>
-                <w:lang w:val="en-US"/>
               </w:rPr>
               <w:t>)</w:t>
             </w:r>
@@ -220,28 +190,16 @@
           <w:p>
             <w:pPr>
               <w:bidi/>
-              <w:rPr>
-                <w:lang w:val="en-US"/>
-              </w:rPr>
-            </w:pPr>
-            <w:r>
-              <w:rPr>
-                <w:lang w:val="en-US"/>
-              </w:rPr>
+            </w:pPr>
+            <w:r>
               <w:t>Search</w:t>
             </w:r>
           </w:p>
           <w:p>
             <w:pPr>
               <w:bidi/>
-              <w:rPr>
-                <w:lang w:val="en-US"/>
-              </w:rPr>
-            </w:pPr>
-            <w:r>
-              <w:rPr>
-                <w:lang w:val="en-US"/>
-              </w:rPr>
+            </w:pPr>
+            <w:r>
               <w:t>recursiveSearch</w:t>
             </w:r>
           </w:p>
@@ -253,14 +211,8 @@
           <w:p>
             <w:pPr>
               <w:bidi/>
-              <w:rPr>
-                <w:lang w:val="en-US"/>
-              </w:rPr>
-            </w:pPr>
-            <w:r>
-              <w:rPr>
-                <w:lang w:val="en-US"/>
-              </w:rPr>
+            </w:pPr>
+            <w:r>
               <w:t>O(logn)</w:t>
             </w:r>
           </w:p>
@@ -274,21 +226,18 @@
               <w:bidi/>
               <w:rPr>
                 <w:rtl/>
-                <w:lang w:val="en-US"/>
-              </w:rPr>
-            </w:pPr>
-            <w:r>
-              <w:rPr>
-                <w:rFonts w:hint="cs"/>
-                <w:rtl/>
-                <w:lang w:val="en-US"/>
+              </w:rPr>
+            </w:pPr>
+            <w:r>
+              <w:rPr>
+                <w:rFonts w:hint="cs"/>
+                <w:rtl/>
               </w:rPr>
               <w:t xml:space="preserve">חיפוש בינארי סטנדרטי </w:t>
             </w:r>
             <w:r>
               <w:rPr>
                 <w:rtl/>
-                <w:lang w:val="en-US"/>
               </w:rPr>
               <w:t>–</w:t>
             </w:r>
@@ -296,7 +245,6 @@
               <w:rPr>
                 <w:rFonts w:hint="cs"/>
                 <w:rtl/>
-                <w:lang w:val="en-US"/>
               </w:rPr>
               <w:t xml:space="preserve"> בכל צומת לבחור האם לרדת ימינה או שמאלה</w:t>
             </w:r>
@@ -314,14 +262,8 @@
           <w:p>
             <w:pPr>
               <w:bidi/>
-              <w:rPr>
-                <w:lang w:val="en-US"/>
-              </w:rPr>
-            </w:pPr>
-            <w:r>
-              <w:rPr>
-                <w:lang w:val="en-US"/>
-              </w:rPr>
+            </w:pPr>
+            <w:r>
               <w:t>Insert</w:t>
             </w:r>
           </w:p>
@@ -333,14 +275,8 @@
           <w:p>
             <w:pPr>
               <w:bidi/>
-              <w:rPr>
-                <w:lang w:val="en-US"/>
-              </w:rPr>
-            </w:pPr>
-            <w:r>
-              <w:rPr>
-                <w:lang w:val="en-US"/>
-              </w:rPr>
+            </w:pPr>
+            <w:r>
               <w:t>O(logn)</w:t>
             </w:r>
           </w:p>
@@ -354,14 +290,12 @@
               <w:bidi/>
               <w:rPr>
                 <w:rtl/>
-                <w:lang w:val="en-US"/>
-              </w:rPr>
-            </w:pPr>
-            <w:r>
-              <w:rPr>
-                <w:rFonts w:hint="cs"/>
-                <w:rtl/>
-                <w:lang w:val="en-US"/>
+              </w:rPr>
+            </w:pPr>
+            <w:r>
+              <w:rPr>
+                <w:rFonts w:hint="cs"/>
+                <w:rtl/>
               </w:rPr>
               <w:t xml:space="preserve">התהליך מורכב משלושה שלבים: </w:t>
             </w:r>
@@ -371,14 +305,12 @@
               <w:bidi/>
               <w:rPr>
                 <w:rtl/>
-                <w:lang w:val="en-US"/>
-              </w:rPr>
-            </w:pPr>
-            <w:r>
-              <w:rPr>
-                <w:rFonts w:hint="cs"/>
-                <w:rtl/>
-                <w:lang w:val="en-US"/>
+              </w:rPr>
+            </w:pPr>
+            <w:r>
+              <w:rPr>
+                <w:rFonts w:hint="cs"/>
+                <w:rtl/>
               </w:rPr>
               <w:t>1)חיפוש סטנדרטי</w:t>
             </w:r>
@@ -388,28 +320,22 @@
               <w:bidi/>
               <w:rPr>
                 <w:rtl/>
-                <w:lang w:val="en-US"/>
-              </w:rPr>
-            </w:pPr>
-            <w:r>
-              <w:rPr>
-                <w:rFonts w:hint="cs"/>
-                <w:rtl/>
-                <w:lang w:val="en-US"/>
+              </w:rPr>
+            </w:pPr>
+            <w:r>
+              <w:rPr>
+                <w:rFonts w:hint="cs"/>
+                <w:rtl/>
               </w:rPr>
               <w:t xml:space="preserve">2) הכנסת הצומת פיזית </w:t>
             </w:r>
             <w:r>
-              <w:rPr>
-                <w:lang w:val="en-US"/>
-              </w:rPr>
               <w:t>O(1)</w:t>
             </w:r>
             <w:r>
               <w:rPr>
                 <w:rFonts w:hint="cs"/>
                 <w:rtl/>
-                <w:lang w:val="en-US"/>
               </w:rPr>
               <w:t xml:space="preserve"> </w:t>
             </w:r>
@@ -418,30 +344,23 @@
             <w:pPr>
               <w:bidi/>
               <w:rPr>
-                <w:rFonts w:hint="cs"/>
-                <w:rtl/>
-                <w:lang w:val="en-US"/>
-              </w:rPr>
-            </w:pPr>
-            <w:r>
-              <w:rPr>
-                <w:rFonts w:hint="cs"/>
-                <w:rtl/>
-                <w:lang w:val="en-US"/>
+                <w:rtl/>
+              </w:rPr>
+            </w:pPr>
+            <w:r>
+              <w:rPr>
+                <w:rFonts w:hint="cs"/>
+                <w:rtl/>
               </w:rPr>
               <w:t xml:space="preserve">3) לולאה שעולה במעלה הדרך עד לשורש. אורך הדרך לכל היותר </w:t>
             </w:r>
             <w:r>
-              <w:rPr>
-                <w:lang w:val="en-US"/>
-              </w:rPr>
               <w:t>O(logn)</w:t>
             </w:r>
             <w:r>
               <w:rPr>
                 <w:rFonts w:hint="cs"/>
                 <w:rtl/>
-                <w:lang w:val="en-US"/>
               </w:rPr>
               <w:t xml:space="preserve"> כגובה העץ.</w:t>
             </w:r>
@@ -451,14 +370,12 @@
               <w:bidi/>
               <w:rPr>
                 <w:rtl/>
-                <w:lang w:val="en-US"/>
-              </w:rPr>
-            </w:pPr>
-            <w:r>
-              <w:rPr>
-                <w:rFonts w:hint="cs"/>
-                <w:rtl/>
-                <w:lang w:val="en-US"/>
+              </w:rPr>
+            </w:pPr>
+            <w:r>
+              <w:rPr>
+                <w:rFonts w:hint="cs"/>
+                <w:rtl/>
               </w:rPr>
               <w:t xml:space="preserve">4) בכל צומת בחינה האם יש צורך בסיבובים. </w:t>
             </w:r>
@@ -476,11 +393,10 @@
           <w:p>
             <w:pPr>
               <w:bidi/>
-              <w:rPr>
-                <w:rFonts w:hint="cs"/>
-                <w:lang w:val="en-US"/>
-              </w:rPr>
-            </w:pPr>
+            </w:pPr>
+            <w:r>
+              <w:t>Delete</w:t>
+            </w:r>
           </w:p>
         </w:tc>
         <w:tc>
@@ -490,10 +406,10 @@
           <w:p>
             <w:pPr>
               <w:bidi/>
-              <w:rPr>
-                <w:lang w:val="en-US"/>
-              </w:rPr>
-            </w:pPr>
+            </w:pPr>
+            <w:r>
+              <w:t>O(logn)</w:t>
+            </w:r>
           </w:p>
         </w:tc>
         <w:tc>
@@ -505,9 +421,80 @@
               <w:bidi/>
               <w:rPr>
                 <w:rtl/>
-                <w:lang w:val="en-US"/>
-              </w:rPr>
-            </w:pPr>
+              </w:rPr>
+            </w:pPr>
+          </w:p>
+        </w:tc>
+      </w:tr>
+      <w:tr>
+        <w:trPr>
+          <w:trHeight w:val="755"/>
+        </w:trPr>
+        <w:tc>
+          <w:tcPr>
+            <w:tcW w:w="2938" w:type="dxa"/>
+          </w:tcPr>
+          <w:p>
+            <w:pPr>
+              <w:bidi/>
+              <w:rPr>
+                <w:rFonts w:hint="cs"/>
+                <w:rtl/>
+              </w:rPr>
+            </w:pPr>
+            <w:r>
+              <w:t>Min</w:t>
+            </w:r>
+          </w:p>
+        </w:tc>
+        <w:tc>
+          <w:tcPr>
+            <w:tcW w:w="2938" w:type="dxa"/>
+          </w:tcPr>
+          <w:p>
+            <w:pPr>
+              <w:bidi/>
+            </w:pPr>
+            <w:r>
+              <w:t>O(logn)</w:t>
+            </w:r>
+          </w:p>
+        </w:tc>
+        <w:tc>
+          <w:tcPr>
+            <w:tcW w:w="2939" w:type="dxa"/>
+          </w:tcPr>
+          <w:p>
+            <w:pPr>
+              <w:bidi/>
+              <w:rPr>
+                <w:rFonts w:hint="cs"/>
+                <w:rtl/>
+              </w:rPr>
+            </w:pPr>
+            <w:r>
+              <w:rPr>
+                <w:rFonts w:hint="cs"/>
+                <w:rtl/>
+              </w:rPr>
+              <w:t xml:space="preserve">הפונקציה יורדת בלולאה עד לעלה השמאלי ביותר. מאחר שהעץ מאוזן, במקרה הגרוע ביותר הלולאה תיאלץ לפעול לאורך כמות צמתים השווה לגובה העץ </w:t>
+            </w:r>
+            <w:r>
+              <w:rPr>
+                <w:rtl/>
+              </w:rPr>
+              <w:t>–</w:t>
+            </w:r>
+            <w:r>
+              <w:rPr>
+                <w:rFonts w:hint="cs"/>
+                <w:rtl/>
+              </w:rPr>
+              <w:t xml:space="preserve"> </w:t>
+            </w:r>
+            <w:r>
+              <w:t>logn</w:t>
+            </w:r>
           </w:p>
         </w:tc>
       </w:tr>
@@ -522,15 +509,9 @@
           <w:p>
             <w:pPr>
               <w:bidi/>
-              <w:rPr>
-                <w:lang w:val="en-US"/>
-              </w:rPr>
-            </w:pPr>
-            <w:r>
-              <w:rPr>
-                <w:lang w:val="en-US"/>
-              </w:rPr>
-              <w:t>Delete</w:t>
+            </w:pPr>
+            <w:r>
+              <w:t>Max</w:t>
             </w:r>
           </w:p>
         </w:tc>
@@ -542,13 +523,11 @@
             <w:pPr>
               <w:bidi/>
               <w:rPr>
-                <w:lang w:val="en-US"/>
-              </w:rPr>
-            </w:pPr>
-            <w:r>
-              <w:rPr>
-                <w:lang w:val="en-US"/>
-              </w:rPr>
+                <w:rFonts w:hint="cs"/>
+                <w:rtl/>
+              </w:rPr>
+            </w:pPr>
+            <w:r>
               <w:t>O(logn)</w:t>
             </w:r>
           </w:p>
@@ -562,70 +541,45 @@
               <w:bidi/>
               <w:rPr>
                 <w:rtl/>
-                <w:lang w:val="en-US"/>
-              </w:rPr>
-            </w:pPr>
-          </w:p>
-        </w:tc>
-      </w:tr>
-      <w:tr>
-        <w:trPr>
-          <w:trHeight w:val="755"/>
-        </w:trPr>
-        <w:tc>
-          <w:tcPr>
-            <w:tcW w:w="2938" w:type="dxa"/>
-          </w:tcPr>
-          <w:p>
-            <w:pPr>
-              <w:bidi/>
-              <w:rPr>
-                <w:highlight w:val="yellow"/>
-                <w:lang w:val="en-US"/>
-              </w:rPr>
-            </w:pPr>
-            <w:r>
-              <w:rPr>
-                <w:highlight w:val="yellow"/>
-                <w:lang w:val="en-US"/>
-              </w:rPr>
-              <w:t>Min</w:t>
-            </w:r>
-          </w:p>
-        </w:tc>
-        <w:tc>
-          <w:tcPr>
-            <w:tcW w:w="2938" w:type="dxa"/>
-          </w:tcPr>
-          <w:p>
-            <w:pPr>
-              <w:bidi/>
-              <w:rPr>
-                <w:highlight w:val="yellow"/>
-                <w:lang w:val="en-US"/>
-              </w:rPr>
-            </w:pPr>
-            <w:r>
-              <w:rPr>
-                <w:highlight w:val="yellow"/>
-                <w:lang w:val="en-US"/>
-              </w:rPr>
-              <w:t>O(n)</w:t>
-            </w:r>
-          </w:p>
-        </w:tc>
-        <w:tc>
-          <w:tcPr>
-            <w:tcW w:w="2939" w:type="dxa"/>
-          </w:tcPr>
-          <w:p>
-            <w:pPr>
-              <w:bidi/>
-              <w:rPr>
-                <w:rtl/>
-                <w:lang w:val="en-US"/>
-              </w:rPr>
-            </w:pPr>
+              </w:rPr>
+            </w:pPr>
+            <w:r>
+              <w:rPr>
+                <w:rFonts w:hint="cs"/>
+                <w:rtl/>
+              </w:rPr>
+              <w:t xml:space="preserve">הפונקציה יורדת בלולאה עד לעלה </w:t>
+            </w:r>
+            <w:r>
+              <w:rPr>
+                <w:rFonts w:hint="cs"/>
+                <w:rtl/>
+              </w:rPr>
+              <w:t>הימני</w:t>
+            </w:r>
+            <w:r>
+              <w:rPr>
+                <w:rFonts w:hint="cs"/>
+                <w:rtl/>
+              </w:rPr>
+              <w:t xml:space="preserve"> ביותר. מאחר שהעץ מאוזן, במקרה הגרוע ביותר הלולאה תיאלץ לפעול לאורך כמות צמתים השווה לגובה העץ </w:t>
+            </w:r>
+            <w:r>
+              <w:rPr>
+                <w:rtl/>
+              </w:rPr>
+              <w:t>–</w:t>
+            </w:r>
+            <w:r>
+              <w:rPr>
+                <w:rFonts w:hint="cs"/>
+                <w:rtl/>
+              </w:rPr>
+              <w:t xml:space="preserve"> </w:t>
+            </w:r>
+            <w:r>
+              <w:t>logn</w:t>
+            </w:r>
           </w:p>
         </w:tc>
       </w:tr>
@@ -640,17 +594,9 @@
           <w:p>
             <w:pPr>
               <w:bidi/>
-              <w:rPr>
-                <w:highlight w:val="yellow"/>
-                <w:lang w:val="en-US"/>
-              </w:rPr>
-            </w:pPr>
-            <w:r>
-              <w:rPr>
-                <w:highlight w:val="yellow"/>
-                <w:lang w:val="en-US"/>
-              </w:rPr>
-              <w:t>Max</w:t>
+            </w:pPr>
+            <w:r>
+              <w:t>keysToArray</w:t>
             </w:r>
           </w:p>
         </w:tc>
@@ -661,18 +607,8 @@
           <w:p>
             <w:pPr>
               <w:bidi/>
-              <w:rPr>
-                <w:rFonts w:hint="cs"/>
-                <w:highlight w:val="yellow"/>
-                <w:rtl/>
-                <w:lang w:val="en-US"/>
-              </w:rPr>
-            </w:pPr>
-            <w:r>
-              <w:rPr>
-                <w:highlight w:val="yellow"/>
-                <w:lang w:val="en-US"/>
-              </w:rPr>
+            </w:pPr>
+            <w:r>
               <w:t>O(n)</w:t>
             </w:r>
           </w:p>
@@ -685,10 +621,27 @@
             <w:pPr>
               <w:bidi/>
               <w:rPr>
-                <w:rtl/>
-                <w:lang w:val="en-US"/>
-              </w:rPr>
-            </w:pPr>
+                <w:rFonts w:hint="cs"/>
+                <w:rtl/>
+              </w:rPr>
+            </w:pPr>
+            <w:r>
+              <w:rPr>
+                <w:rFonts w:hint="cs"/>
+                <w:rtl/>
+              </w:rPr>
+              <w:t xml:space="preserve">מעבר </w:t>
+            </w:r>
+            <w:r>
+              <w:t>inorder</w:t>
+            </w:r>
+            <w:r>
+              <w:rPr>
+                <w:rFonts w:hint="cs"/>
+                <w:rtl/>
+              </w:rPr>
+              <w:t xml:space="preserve"> על כל צמתי העץ. מבקרים בכל אחת מהצמתים פעם אחת בלבד.</w:t>
+            </w:r>
           </w:p>
         </w:tc>
       </w:tr>
@@ -703,15 +656,9 @@
           <w:p>
             <w:pPr>
               <w:bidi/>
-              <w:rPr>
-                <w:lang w:val="en-US"/>
-              </w:rPr>
-            </w:pPr>
-            <w:r>
-              <w:rPr>
-                <w:lang w:val="en-US"/>
-              </w:rPr>
-              <w:t>keysToArray</w:t>
+            </w:pPr>
+            <w:r>
+              <w:t>infoToArray</w:t>
             </w:r>
           </w:p>
         </w:tc>
@@ -723,13 +670,10 @@
             <w:pPr>
               <w:bidi/>
               <w:rPr>
-                <w:lang w:val="en-US"/>
-              </w:rPr>
-            </w:pPr>
-            <w:r>
-              <w:rPr>
-                <w:lang w:val="en-US"/>
-              </w:rPr>
+                <w:rtl/>
+              </w:rPr>
+            </w:pPr>
+            <w:r>
               <w:t>O(n)</w:t>
             </w:r>
           </w:p>
@@ -743,9 +687,46 @@
               <w:bidi/>
               <w:rPr>
                 <w:rtl/>
-                <w:lang w:val="en-US"/>
-              </w:rPr>
-            </w:pPr>
+              </w:rPr>
+            </w:pPr>
+            <w:r>
+              <w:rPr>
+                <w:rFonts w:hint="cs"/>
+                <w:rtl/>
+              </w:rPr>
+              <w:t xml:space="preserve">בדומה לפונקציה הקודמת, גם כאן מתבצע </w:t>
+            </w:r>
+            <w:r>
+              <w:rPr>
+                <w:rFonts w:hint="cs"/>
+                <w:rtl/>
+              </w:rPr>
+              <w:t xml:space="preserve">מעבר </w:t>
+            </w:r>
+            <w:r>
+              <w:t>inorder</w:t>
+            </w:r>
+            <w:r>
+              <w:rPr>
+                <w:rFonts w:hint="cs"/>
+                <w:rtl/>
+              </w:rPr>
+              <w:t xml:space="preserve"> על כל צמתי העץ</w:t>
+            </w:r>
+            <w:r>
+              <w:rPr>
+                <w:rFonts w:hint="cs"/>
+                <w:rtl/>
+              </w:rPr>
+              <w:t xml:space="preserve"> ולאחר מכן העתקה שלו למערך המכיל את הערכים.</w:t>
+            </w:r>
+            <w:r>
+              <w:rPr>
+                <w:rFonts w:hint="cs"/>
+                <w:rtl/>
+              </w:rPr>
+              <w:t xml:space="preserve"> מבקרים בכל אחת מהצמתים פעם אחת בלבד.</w:t>
+            </w:r>
           </w:p>
         </w:tc>
       </w:tr>
@@ -760,15 +741,9 @@
           <w:p>
             <w:pPr>
               <w:bidi/>
-              <w:rPr>
-                <w:lang w:val="en-US"/>
-              </w:rPr>
-            </w:pPr>
-            <w:r>
-              <w:rPr>
-                <w:lang w:val="en-US"/>
-              </w:rPr>
-              <w:t>infoToArray</w:t>
+            </w:pPr>
+            <w:r>
+              <w:t>Size</w:t>
             </w:r>
           </w:p>
         </w:tc>
@@ -779,17 +754,9 @@
           <w:p>
             <w:pPr>
               <w:bidi/>
-              <w:rPr>
-                <w:rFonts w:hint="cs"/>
-                <w:rtl/>
-                <w:lang w:val="en-US"/>
-              </w:rPr>
-            </w:pPr>
-            <w:r>
-              <w:rPr>
-                <w:lang w:val="en-US"/>
-              </w:rPr>
-              <w:t>O(n)</w:t>
+            </w:pPr>
+            <w:r>
+              <w:t>O(1)</w:t>
             </w:r>
           </w:p>
         </w:tc>
@@ -802,9 +769,15 @@
               <w:bidi/>
               <w:rPr>
                 <w:rtl/>
-                <w:lang w:val="en-US"/>
-              </w:rPr>
-            </w:pPr>
+              </w:rPr>
+            </w:pPr>
+            <w:r>
+              <w:rPr>
+                <w:rFonts w:hint="cs"/>
+                <w:rtl/>
+              </w:rPr>
+              <w:t>שדה של העץ שמתעדכן בכל מחיקה והכנסה של צומת חדש.</w:t>
+            </w:r>
           </w:p>
         </w:tc>
       </w:tr>
@@ -819,15 +792,9 @@
           <w:p>
             <w:pPr>
               <w:bidi/>
-              <w:rPr>
-                <w:lang w:val="en-US"/>
-              </w:rPr>
-            </w:pPr>
-            <w:r>
-              <w:rPr>
-                <w:lang w:val="en-US"/>
-              </w:rPr>
-              <w:t>Size</w:t>
+            </w:pPr>
+            <w:r>
+              <w:t>getRoot</w:t>
             </w:r>
           </w:p>
         </w:tc>
@@ -838,15 +805,15 @@
           <w:p>
             <w:pPr>
               <w:bidi/>
-              <w:rPr>
-                <w:lang w:val="en-US"/>
-              </w:rPr>
-            </w:pPr>
-            <w:r>
-              <w:rPr>
-                <w:lang w:val="en-US"/>
-              </w:rPr>
-              <w:t>O(1)</w:t>
+            </w:pPr>
+            <w:r>
+              <w:rPr>
+                <w:rFonts w:hint="cs"/>
+              </w:rPr>
+              <w:t>O</w:t>
+            </w:r>
+            <w:r>
+              <w:t>(1)</w:t>
             </w:r>
           </w:p>
         </w:tc>
@@ -859,7 +826,6 @@
               <w:bidi/>
               <w:rPr>
                 <w:rtl/>
-                <w:lang w:val="en-US"/>
               </w:rPr>
             </w:pPr>
           </w:p>
@@ -876,15 +842,9 @@
           <w:p>
             <w:pPr>
               <w:bidi/>
-              <w:rPr>
-                <w:lang w:val="en-US"/>
-              </w:rPr>
-            </w:pPr>
-            <w:r>
-              <w:rPr>
-                <w:lang w:val="en-US"/>
-              </w:rPr>
-              <w:t>getRoot</w:t>
+            </w:pPr>
+            <w:r>
+              <w:t>successor</w:t>
             </w:r>
           </w:p>
         </w:tc>
@@ -895,22 +855,9 @@
           <w:p>
             <w:pPr>
               <w:bidi/>
-              <w:rPr>
-                <w:lang w:val="en-US"/>
-              </w:rPr>
-            </w:pPr>
-            <w:r>
-              <w:rPr>
-                <w:rFonts w:hint="cs"/>
-                <w:lang w:val="en-US"/>
-              </w:rPr>
-              <w:t>O</w:t>
-            </w:r>
-            <w:r>
-              <w:rPr>
-                <w:lang w:val="en-US"/>
-              </w:rPr>
-              <w:t>(1)</w:t>
+            </w:pPr>
+            <w:r>
+              <w:t>O(logn)</w:t>
             </w:r>
           </w:p>
         </w:tc>
@@ -922,10 +869,64 @@
             <w:pPr>
               <w:bidi/>
               <w:rPr>
-                <w:rtl/>
-                <w:lang w:val="en-US"/>
-              </w:rPr>
-            </w:pPr>
+                <w:rFonts w:hint="cs"/>
+              </w:rPr>
+            </w:pPr>
+            <w:r>
+              <w:rPr>
+                <w:rFonts w:hint="cs"/>
+                <w:rtl/>
+              </w:rPr>
+              <w:t xml:space="preserve">הפונקציה בודקת קודם כל האם לצומת קיים בן ימני. במידה וכן </w:t>
+            </w:r>
+            <w:r>
+              <w:rPr>
+                <w:rFonts w:hint="cs"/>
+                <w:rtl/>
+              </w:rPr>
+              <w:t xml:space="preserve">ניקח את האיבר המינימלי מתת עץ שהבן המיני הוא השורש שלו </w:t>
+            </w:r>
+            <w:r>
+              <w:rPr>
+                <w:rtl/>
+              </w:rPr>
+              <w:t>–</w:t>
+            </w:r>
+            <w:r>
+              <w:rPr>
+                <w:rFonts w:hint="cs"/>
+                <w:rtl/>
+              </w:rPr>
+              <w:t xml:space="preserve"> פעולה שלכל היותר חסומה על </w:t>
+            </w:r>
+            <w:r>
+              <w:rPr>
+                <w:rFonts w:hint="cs"/>
+                <w:rtl/>
+              </w:rPr>
+              <w:lastRenderedPageBreak/>
+              <w:t xml:space="preserve">ידי </w:t>
+            </w:r>
+            <w:r>
+              <w:t>logn</w:t>
+            </w:r>
+            <w:r>
+              <w:rPr>
+                <w:rFonts w:hint="cs"/>
+                <w:rtl/>
+              </w:rPr>
+              <w:t xml:space="preserve"> שהוא גובה העץ הראשי. במידה ואין לו בן ימני, הפונקציה תחפש במעלה הדרך את הצומת הראשון שאין לו בן ימני (ולכל היותר תעלה </w:t>
+            </w:r>
+            <w:r>
+              <w:t>logn</w:t>
+            </w:r>
+            <w:r>
+              <w:rPr>
+                <w:rFonts w:hint="cs"/>
+                <w:rtl/>
+              </w:rPr>
+              <w:t xml:space="preserve"> רמות) כך שבכל רמה תתבצע פעולת השוואה אחת.</w:t>
+            </w:r>
           </w:p>
         </w:tc>
       </w:tr>
@@ -940,17 +941,10 @@
           <w:p>
             <w:pPr>
               <w:bidi/>
-              <w:rPr>
-                <w:highlight w:val="yellow"/>
-                <w:lang w:val="en-US"/>
-              </w:rPr>
-            </w:pPr>
-            <w:r>
-              <w:rPr>
-                <w:highlight w:val="yellow"/>
-                <w:lang w:val="en-US"/>
-              </w:rPr>
-              <w:t>successor</w:t>
+            </w:pPr>
+            <w:r>
+              <w:lastRenderedPageBreak/>
+              <w:t>perfixXor</w:t>
             </w:r>
           </w:p>
         </w:tc>
@@ -961,16 +955,8 @@
           <w:p>
             <w:pPr>
               <w:bidi/>
-              <w:rPr>
-                <w:highlight w:val="yellow"/>
-                <w:lang w:val="en-US"/>
-              </w:rPr>
-            </w:pPr>
-            <w:r>
-              <w:rPr>
-                <w:highlight w:val="yellow"/>
-                <w:lang w:val="en-US"/>
-              </w:rPr>
+            </w:pPr>
+            <w:r>
               <w:t>O(n)</w:t>
             </w:r>
           </w:p>
@@ -984,7 +970,6 @@
               <w:bidi/>
               <w:rPr>
                 <w:rtl/>
-                <w:lang w:val="en-US"/>
               </w:rPr>
             </w:pPr>
           </w:p>
@@ -1001,16 +986,9 @@
           <w:p>
             <w:pPr>
               <w:bidi/>
-              <w:rPr>
-                <w:rFonts w:hint="cs"/>
-                <w:lang w:val="en-US"/>
-              </w:rPr>
-            </w:pPr>
-            <w:r>
-              <w:rPr>
-                <w:lang w:val="en-US"/>
-              </w:rPr>
-              <w:t>perfixXor</w:t>
+            </w:pPr>
+            <w:r>
+              <w:t>succPerfixXor</w:t>
             </w:r>
           </w:p>
         </w:tc>
@@ -1022,13 +1000,10 @@
             <w:pPr>
               <w:bidi/>
               <w:rPr>
-                <w:lang w:val="en-US"/>
-              </w:rPr>
-            </w:pPr>
-            <w:r>
-              <w:rPr>
-                <w:lang w:val="en-US"/>
-              </w:rPr>
+                <w:rtl/>
+              </w:rPr>
+            </w:pPr>
+            <w:r>
               <w:t>O(n)</w:t>
             </w:r>
           </w:p>
@@ -1042,66 +1017,6 @@
               <w:bidi/>
               <w:rPr>
                 <w:rtl/>
-                <w:lang w:val="en-US"/>
-              </w:rPr>
-            </w:pPr>
-          </w:p>
-        </w:tc>
-      </w:tr>
-      <w:tr>
-        <w:trPr>
-          <w:trHeight w:val="726"/>
-        </w:trPr>
-        <w:tc>
-          <w:tcPr>
-            <w:tcW w:w="2938" w:type="dxa"/>
-          </w:tcPr>
-          <w:p>
-            <w:pPr>
-              <w:bidi/>
-              <w:rPr>
-                <w:lang w:val="en-US"/>
-              </w:rPr>
-            </w:pPr>
-            <w:r>
-              <w:rPr>
-                <w:lang w:val="en-US"/>
-              </w:rPr>
-              <w:t>succPerfixXor</w:t>
-            </w:r>
-          </w:p>
-        </w:tc>
-        <w:tc>
-          <w:tcPr>
-            <w:tcW w:w="2938" w:type="dxa"/>
-          </w:tcPr>
-          <w:p>
-            <w:pPr>
-              <w:bidi/>
-              <w:rPr>
-                <w:rFonts w:hint="cs"/>
-                <w:rtl/>
-                <w:lang w:val="en-US"/>
-              </w:rPr>
-            </w:pPr>
-            <w:r>
-              <w:rPr>
-                <w:lang w:val="en-US"/>
-              </w:rPr>
-              <w:t>O(n)</w:t>
-            </w:r>
-          </w:p>
-        </w:tc>
-        <w:tc>
-          <w:tcPr>
-            <w:tcW w:w="2939" w:type="dxa"/>
-          </w:tcPr>
-          <w:p>
-            <w:pPr>
-              <w:bidi/>
-              <w:rPr>
-                <w:rtl/>
-                <w:lang w:val="en-US"/>
               </w:rPr>
             </w:pPr>
           </w:p>
@@ -1113,13 +1028,9 @@
         <w:bidi/>
         <w:rPr>
           <w:rtl/>
-          <w:lang w:val="en-US"/>
         </w:rPr>
       </w:pPr>
       <w:r>
-        <w:rPr>
-          <w:lang w:val="en-US"/>
-        </w:rPr>
         <w:br w:type="page"/>
       </w:r>
       <w:r>
@@ -1127,7 +1038,6 @@
           <w:rFonts w:hint="cs"/>
           <w:u w:val="single"/>
           <w:rtl/>
-          <w:lang w:val="en-US"/>
         </w:rPr>
         <w:lastRenderedPageBreak/>
         <w:t>מדידות</w:t>
@@ -1141,9 +1051,6 @@
           <w:numId w:val="1"/>
         </w:numPr>
         <w:bidi/>
-        <w:rPr>
-          <w:lang w:val="en-US"/>
-        </w:rPr>
       </w:pPr>
     </w:p>
     <w:p>
@@ -1154,29 +1061,21 @@
           <w:numId w:val="1"/>
         </w:numPr>
         <w:bidi/>
-        <w:rPr>
-          <w:lang w:val="en-US"/>
-        </w:rPr>
       </w:pPr>
       <w:r>
         <w:rPr>
           <w:rFonts w:hint="cs"/>
           <w:rtl/>
-          <w:lang w:val="en-US"/>
         </w:rPr>
         <w:t xml:space="preserve">עבור הפונקציה (היעילה) </w:t>
       </w:r>
       <w:r>
-        <w:rPr>
-          <w:lang w:val="en-US"/>
-        </w:rPr>
         <w:t>prefixXor</w:t>
       </w:r>
       <w:r>
         <w:rPr>
           <w:rFonts w:hint="cs"/>
           <w:rtl/>
-          <w:lang w:val="en-US"/>
         </w:rPr>
         <w:t>:</w:t>
       </w:r>
@@ -1186,7 +1085,6 @@
         <w:bidi/>
         <w:rPr>
           <w:rtl/>
-          <w:lang w:val="en-US"/>
         </w:rPr>
       </w:pPr>
     </w:p>
@@ -1213,16 +1111,13 @@
             <w:pPr>
               <w:bidi/>
               <w:rPr>
-                <w:rFonts w:hint="cs"/>
-                <w:rtl/>
-                <w:lang w:val="en-US"/>
-              </w:rPr>
-            </w:pPr>
-            <w:r>
-              <w:rPr>
-                <w:rFonts w:hint="cs"/>
-                <w:rtl/>
-                <w:lang w:val="en-US"/>
+                <w:rtl/>
+              </w:rPr>
+            </w:pPr>
+            <w:r>
+              <w:rPr>
+                <w:rFonts w:hint="cs"/>
+                <w:rtl/>
               </w:rPr>
               <w:t>מספר סידורי</w:t>
             </w:r>
@@ -1236,9 +1131,7 @@
             <w:pPr>
               <w:bidi/>
               <w:rPr>
-                <w:rFonts w:hint="cs"/>
-                <w:rtl/>
-                <w:lang w:val="en-US"/>
+                <w:rtl/>
               </w:rPr>
             </w:pPr>
             <w:r>
@@ -1278,7 +1171,6 @@
             <w:pPr>
               <w:bidi/>
               <w:rPr>
-                <w:rFonts w:hint="cs"/>
                 <w:rtl/>
               </w:rPr>
             </w:pPr>
@@ -1319,7 +1211,6 @@
             <w:pPr>
               <w:bidi/>
               <w:rPr>
-                <w:rFonts w:hint="cs"/>
                 <w:rtl/>
               </w:rPr>
             </w:pPr>
@@ -1360,7 +1251,6 @@
             <w:pPr>
               <w:bidi/>
               <w:rPr>
-                <w:rFonts w:hint="cs"/>
                 <w:rtl/>
               </w:rPr>
             </w:pPr>
@@ -1403,16 +1293,13 @@
             <w:pPr>
               <w:bidi/>
               <w:rPr>
-                <w:rFonts w:hint="cs"/>
-                <w:rtl/>
-                <w:lang w:val="en-US"/>
-              </w:rPr>
-            </w:pPr>
-            <w:r>
-              <w:rPr>
-                <w:rFonts w:hint="cs"/>
-                <w:rtl/>
-                <w:lang w:val="en-US"/>
+                <w:rtl/>
+              </w:rPr>
+            </w:pPr>
+            <w:r>
+              <w:rPr>
+                <w:rFonts w:hint="cs"/>
+                <w:rtl/>
               </w:rPr>
               <w:t>1</w:t>
             </w:r>
@@ -1426,39 +1313,33 @@
             <w:pPr>
               <w:bidi/>
               <w:rPr>
-                <w:rFonts w:hint="cs"/>
-                <w:rtl/>
-                <w:lang w:val="en-US"/>
-              </w:rPr>
-            </w:pPr>
-          </w:p>
-        </w:tc>
-        <w:tc>
-          <w:tcPr>
-            <w:tcW w:w="1803" w:type="dxa"/>
-          </w:tcPr>
-          <w:p>
-            <w:pPr>
-              <w:bidi/>
-              <w:rPr>
-                <w:rFonts w:hint="cs"/>
-                <w:rtl/>
-                <w:lang w:val="en-US"/>
-              </w:rPr>
-            </w:pPr>
-          </w:p>
-        </w:tc>
-        <w:tc>
-          <w:tcPr>
-            <w:tcW w:w="1803" w:type="dxa"/>
-          </w:tcPr>
-          <w:p>
-            <w:pPr>
-              <w:bidi/>
-              <w:rPr>
-                <w:rFonts w:hint="cs"/>
-                <w:rtl/>
-                <w:lang w:val="en-US"/>
+                <w:rtl/>
+              </w:rPr>
+            </w:pPr>
+          </w:p>
+        </w:tc>
+        <w:tc>
+          <w:tcPr>
+            <w:tcW w:w="1803" w:type="dxa"/>
+          </w:tcPr>
+          <w:p>
+            <w:pPr>
+              <w:bidi/>
+              <w:rPr>
+                <w:rtl/>
+              </w:rPr>
+            </w:pPr>
+          </w:p>
+        </w:tc>
+        <w:tc>
+          <w:tcPr>
+            <w:tcW w:w="1803" w:type="dxa"/>
+          </w:tcPr>
+          <w:p>
+            <w:pPr>
+              <w:bidi/>
+              <w:rPr>
+                <w:rtl/>
               </w:rPr>
             </w:pPr>
           </w:p>
@@ -1471,9 +1352,7 @@
             <w:pPr>
               <w:bidi/>
               <w:rPr>
-                <w:rFonts w:hint="cs"/>
-                <w:rtl/>
-                <w:lang w:val="en-US"/>
+                <w:rtl/>
               </w:rPr>
             </w:pPr>
           </w:p>
@@ -1488,16 +1367,13 @@
             <w:pPr>
               <w:bidi/>
               <w:rPr>
-                <w:rFonts w:hint="cs"/>
-                <w:rtl/>
-                <w:lang w:val="en-US"/>
-              </w:rPr>
-            </w:pPr>
-            <w:r>
-              <w:rPr>
-                <w:rFonts w:hint="cs"/>
-                <w:rtl/>
-                <w:lang w:val="en-US"/>
+                <w:rtl/>
+              </w:rPr>
+            </w:pPr>
+            <w:r>
+              <w:rPr>
+                <w:rFonts w:hint="cs"/>
+                <w:rtl/>
               </w:rPr>
               <w:t>2</w:t>
             </w:r>
@@ -1511,39 +1387,33 @@
             <w:pPr>
               <w:bidi/>
               <w:rPr>
-                <w:rFonts w:hint="cs"/>
-                <w:rtl/>
-                <w:lang w:val="en-US"/>
-              </w:rPr>
-            </w:pPr>
-          </w:p>
-        </w:tc>
-        <w:tc>
-          <w:tcPr>
-            <w:tcW w:w="1803" w:type="dxa"/>
-          </w:tcPr>
-          <w:p>
-            <w:pPr>
-              <w:bidi/>
-              <w:rPr>
-                <w:rFonts w:hint="cs"/>
-                <w:rtl/>
-                <w:lang w:val="en-US"/>
-              </w:rPr>
-            </w:pPr>
-          </w:p>
-        </w:tc>
-        <w:tc>
-          <w:tcPr>
-            <w:tcW w:w="1803" w:type="dxa"/>
-          </w:tcPr>
-          <w:p>
-            <w:pPr>
-              <w:bidi/>
-              <w:rPr>
-                <w:rFonts w:hint="cs"/>
-                <w:rtl/>
-                <w:lang w:val="en-US"/>
+                <w:rtl/>
+              </w:rPr>
+            </w:pPr>
+          </w:p>
+        </w:tc>
+        <w:tc>
+          <w:tcPr>
+            <w:tcW w:w="1803" w:type="dxa"/>
+          </w:tcPr>
+          <w:p>
+            <w:pPr>
+              <w:bidi/>
+              <w:rPr>
+                <w:rtl/>
+              </w:rPr>
+            </w:pPr>
+          </w:p>
+        </w:tc>
+        <w:tc>
+          <w:tcPr>
+            <w:tcW w:w="1803" w:type="dxa"/>
+          </w:tcPr>
+          <w:p>
+            <w:pPr>
+              <w:bidi/>
+              <w:rPr>
+                <w:rtl/>
               </w:rPr>
             </w:pPr>
           </w:p>
@@ -1556,9 +1426,7 @@
             <w:pPr>
               <w:bidi/>
               <w:rPr>
-                <w:rFonts w:hint="cs"/>
-                <w:rtl/>
-                <w:lang w:val="en-US"/>
+                <w:rtl/>
               </w:rPr>
             </w:pPr>
           </w:p>
@@ -1573,16 +1441,13 @@
             <w:pPr>
               <w:bidi/>
               <w:rPr>
-                <w:rFonts w:hint="cs"/>
-                <w:rtl/>
-                <w:lang w:val="en-US"/>
-              </w:rPr>
-            </w:pPr>
-            <w:r>
-              <w:rPr>
-                <w:rFonts w:hint="cs"/>
-                <w:rtl/>
-                <w:lang w:val="en-US"/>
+                <w:rtl/>
+              </w:rPr>
+            </w:pPr>
+            <w:r>
+              <w:rPr>
+                <w:rFonts w:hint="cs"/>
+                <w:rtl/>
               </w:rPr>
               <w:t>3</w:t>
             </w:r>
@@ -1596,39 +1461,33 @@
             <w:pPr>
               <w:bidi/>
               <w:rPr>
-                <w:rFonts w:hint="cs"/>
-                <w:rtl/>
-                <w:lang w:val="en-US"/>
-              </w:rPr>
-            </w:pPr>
-          </w:p>
-        </w:tc>
-        <w:tc>
-          <w:tcPr>
-            <w:tcW w:w="1803" w:type="dxa"/>
-          </w:tcPr>
-          <w:p>
-            <w:pPr>
-              <w:bidi/>
-              <w:rPr>
-                <w:rFonts w:hint="cs"/>
-                <w:rtl/>
-                <w:lang w:val="en-US"/>
-              </w:rPr>
-            </w:pPr>
-          </w:p>
-        </w:tc>
-        <w:tc>
-          <w:tcPr>
-            <w:tcW w:w="1803" w:type="dxa"/>
-          </w:tcPr>
-          <w:p>
-            <w:pPr>
-              <w:bidi/>
-              <w:rPr>
-                <w:rFonts w:hint="cs"/>
-                <w:rtl/>
-                <w:lang w:val="en-US"/>
+                <w:rtl/>
+              </w:rPr>
+            </w:pPr>
+          </w:p>
+        </w:tc>
+        <w:tc>
+          <w:tcPr>
+            <w:tcW w:w="1803" w:type="dxa"/>
+          </w:tcPr>
+          <w:p>
+            <w:pPr>
+              <w:bidi/>
+              <w:rPr>
+                <w:rtl/>
+              </w:rPr>
+            </w:pPr>
+          </w:p>
+        </w:tc>
+        <w:tc>
+          <w:tcPr>
+            <w:tcW w:w="1803" w:type="dxa"/>
+          </w:tcPr>
+          <w:p>
+            <w:pPr>
+              <w:bidi/>
+              <w:rPr>
+                <w:rtl/>
               </w:rPr>
             </w:pPr>
           </w:p>
@@ -1641,9 +1500,7 @@
             <w:pPr>
               <w:bidi/>
               <w:rPr>
-                <w:rFonts w:hint="cs"/>
-                <w:rtl/>
-                <w:lang w:val="en-US"/>
+                <w:rtl/>
               </w:rPr>
             </w:pPr>
           </w:p>
@@ -1658,16 +1515,13 @@
             <w:pPr>
               <w:bidi/>
               <w:rPr>
-                <w:rFonts w:hint="cs"/>
-                <w:rtl/>
-                <w:lang w:val="en-US"/>
-              </w:rPr>
-            </w:pPr>
-            <w:r>
-              <w:rPr>
-                <w:rFonts w:hint="cs"/>
-                <w:rtl/>
-                <w:lang w:val="en-US"/>
+                <w:rtl/>
+              </w:rPr>
+            </w:pPr>
+            <w:r>
+              <w:rPr>
+                <w:rFonts w:hint="cs"/>
+                <w:rtl/>
               </w:rPr>
               <w:t>4</w:t>
             </w:r>
@@ -1681,39 +1535,33 @@
             <w:pPr>
               <w:bidi/>
               <w:rPr>
-                <w:rFonts w:hint="cs"/>
-                <w:rtl/>
-                <w:lang w:val="en-US"/>
-              </w:rPr>
-            </w:pPr>
-          </w:p>
-        </w:tc>
-        <w:tc>
-          <w:tcPr>
-            <w:tcW w:w="1803" w:type="dxa"/>
-          </w:tcPr>
-          <w:p>
-            <w:pPr>
-              <w:bidi/>
-              <w:rPr>
-                <w:rFonts w:hint="cs"/>
-                <w:rtl/>
-                <w:lang w:val="en-US"/>
-              </w:rPr>
-            </w:pPr>
-          </w:p>
-        </w:tc>
-        <w:tc>
-          <w:tcPr>
-            <w:tcW w:w="1803" w:type="dxa"/>
-          </w:tcPr>
-          <w:p>
-            <w:pPr>
-              <w:bidi/>
-              <w:rPr>
-                <w:rFonts w:hint="cs"/>
-                <w:rtl/>
-                <w:lang w:val="en-US"/>
+                <w:rtl/>
+              </w:rPr>
+            </w:pPr>
+          </w:p>
+        </w:tc>
+        <w:tc>
+          <w:tcPr>
+            <w:tcW w:w="1803" w:type="dxa"/>
+          </w:tcPr>
+          <w:p>
+            <w:pPr>
+              <w:bidi/>
+              <w:rPr>
+                <w:rtl/>
+              </w:rPr>
+            </w:pPr>
+          </w:p>
+        </w:tc>
+        <w:tc>
+          <w:tcPr>
+            <w:tcW w:w="1803" w:type="dxa"/>
+          </w:tcPr>
+          <w:p>
+            <w:pPr>
+              <w:bidi/>
+              <w:rPr>
+                <w:rtl/>
               </w:rPr>
             </w:pPr>
           </w:p>
@@ -1726,9 +1574,7 @@
             <w:pPr>
               <w:bidi/>
               <w:rPr>
-                <w:rFonts w:hint="cs"/>
-                <w:rtl/>
-                <w:lang w:val="en-US"/>
+                <w:rtl/>
               </w:rPr>
             </w:pPr>
           </w:p>
@@ -1743,16 +1589,13 @@
             <w:pPr>
               <w:bidi/>
               <w:rPr>
-                <w:rFonts w:hint="cs"/>
-                <w:rtl/>
-                <w:lang w:val="en-US"/>
-              </w:rPr>
-            </w:pPr>
-            <w:r>
-              <w:rPr>
-                <w:rFonts w:hint="cs"/>
-                <w:rtl/>
-                <w:lang w:val="en-US"/>
+                <w:rtl/>
+              </w:rPr>
+            </w:pPr>
+            <w:r>
+              <w:rPr>
+                <w:rFonts w:hint="cs"/>
+                <w:rtl/>
               </w:rPr>
               <w:t>5</w:t>
             </w:r>
@@ -1766,39 +1609,33 @@
             <w:pPr>
               <w:bidi/>
               <w:rPr>
-                <w:rFonts w:hint="cs"/>
-                <w:rtl/>
-                <w:lang w:val="en-US"/>
-              </w:rPr>
-            </w:pPr>
-          </w:p>
-        </w:tc>
-        <w:tc>
-          <w:tcPr>
-            <w:tcW w:w="1803" w:type="dxa"/>
-          </w:tcPr>
-          <w:p>
-            <w:pPr>
-              <w:bidi/>
-              <w:rPr>
-                <w:rFonts w:hint="cs"/>
-                <w:rtl/>
-                <w:lang w:val="en-US"/>
-              </w:rPr>
-            </w:pPr>
-          </w:p>
-        </w:tc>
-        <w:tc>
-          <w:tcPr>
-            <w:tcW w:w="1803" w:type="dxa"/>
-          </w:tcPr>
-          <w:p>
-            <w:pPr>
-              <w:bidi/>
-              <w:rPr>
-                <w:rFonts w:hint="cs"/>
-                <w:rtl/>
-                <w:lang w:val="en-US"/>
+                <w:rtl/>
+              </w:rPr>
+            </w:pPr>
+          </w:p>
+        </w:tc>
+        <w:tc>
+          <w:tcPr>
+            <w:tcW w:w="1803" w:type="dxa"/>
+          </w:tcPr>
+          <w:p>
+            <w:pPr>
+              <w:bidi/>
+              <w:rPr>
+                <w:rtl/>
+              </w:rPr>
+            </w:pPr>
+          </w:p>
+        </w:tc>
+        <w:tc>
+          <w:tcPr>
+            <w:tcW w:w="1803" w:type="dxa"/>
+          </w:tcPr>
+          <w:p>
+            <w:pPr>
+              <w:bidi/>
+              <w:rPr>
+                <w:rtl/>
               </w:rPr>
             </w:pPr>
           </w:p>
@@ -1811,9 +1648,7 @@
             <w:pPr>
               <w:bidi/>
               <w:rPr>
-                <w:rFonts w:hint="cs"/>
-                <w:rtl/>
-                <w:lang w:val="en-US"/>
+                <w:rtl/>
               </w:rPr>
             </w:pPr>
           </w:p>
@@ -1825,7 +1660,6 @@
         <w:bidi/>
         <w:rPr>
           <w:rtl/>
-          <w:lang w:val="en-US"/>
         </w:rPr>
       </w:pPr>
     </w:p>
@@ -1834,7 +1668,6 @@
         <w:bidi/>
         <w:rPr>
           <w:rtl/>
-          <w:lang w:val="en-US"/>
         </w:rPr>
       </w:pPr>
     </w:p>
@@ -1843,7 +1676,6 @@
         <w:bidi/>
         <w:rPr>
           <w:rtl/>
-          <w:lang w:val="en-US"/>
         </w:rPr>
       </w:pPr>
     </w:p>
@@ -1857,28 +1689,22 @@
         <w:bidi/>
         <w:rPr>
           <w:rtl/>
-          <w:lang w:val="en-US"/>
         </w:rPr>
       </w:pPr>
       <w:r>
         <w:rPr>
           <w:rFonts w:hint="cs"/>
           <w:rtl/>
-          <w:lang w:val="en-US"/>
         </w:rPr>
         <w:t xml:space="preserve">עבור הפונקציה (הלא יעילה) </w:t>
       </w:r>
       <w:r>
-        <w:rPr>
-          <w:lang w:val="en-US"/>
-        </w:rPr>
         <w:t>succPrefixXor</w:t>
       </w:r>
       <w:r>
         <w:rPr>
           <w:rFonts w:hint="cs"/>
           <w:rtl/>
-          <w:lang w:val="en-US"/>
         </w:rPr>
         <w:t xml:space="preserve"> (התוצאות מוצגות בננו-שניות)</w:t>
       </w:r>
@@ -1886,7 +1712,6 @@
         <w:rPr>
           <w:rFonts w:hint="cs"/>
           <w:rtl/>
-          <w:lang w:val="en-US"/>
         </w:rPr>
         <w:t>:</w:t>
       </w:r>
@@ -1914,16 +1739,13 @@
             <w:pPr>
               <w:bidi/>
               <w:rPr>
-                <w:rFonts w:hint="cs"/>
-                <w:rtl/>
-                <w:lang w:val="en-US"/>
-              </w:rPr>
-            </w:pPr>
-            <w:r>
-              <w:rPr>
-                <w:rFonts w:hint="cs"/>
-                <w:rtl/>
-                <w:lang w:val="en-US"/>
+                <w:rtl/>
+              </w:rPr>
+            </w:pPr>
+            <w:r>
+              <w:rPr>
+                <w:rFonts w:hint="cs"/>
+                <w:rtl/>
               </w:rPr>
               <w:t>מספר סידורי</w:t>
             </w:r>
@@ -1937,9 +1759,7 @@
             <w:pPr>
               <w:bidi/>
               <w:rPr>
-                <w:rFonts w:hint="cs"/>
-                <w:rtl/>
-                <w:lang w:val="en-US"/>
+                <w:rtl/>
               </w:rPr>
             </w:pPr>
             <w:r>
@@ -1979,7 +1799,6 @@
             <w:pPr>
               <w:bidi/>
               <w:rPr>
-                <w:rFonts w:hint="cs"/>
                 <w:rtl/>
               </w:rPr>
             </w:pPr>
@@ -2020,7 +1839,6 @@
             <w:pPr>
               <w:bidi/>
               <w:rPr>
-                <w:rFonts w:hint="cs"/>
                 <w:rtl/>
               </w:rPr>
             </w:pPr>
@@ -2043,9 +1861,6 @@
               <w:t>)100</w:t>
             </w:r>
             <w:r>
-              <w:rPr>
-                <w:lang w:val="en-US"/>
-              </w:rPr>
               <w:t xml:space="preserve"> </w:t>
             </w:r>
             <w:r>
@@ -2067,7 +1882,6 @@
             <w:pPr>
               <w:bidi/>
               <w:rPr>
-                <w:rFonts w:hint="cs"/>
                 <w:rtl/>
               </w:rPr>
             </w:pPr>
@@ -2090,9 +1904,6 @@
               <w:t>)</w:t>
             </w:r>
             <w:r>
-              <w:rPr>
-                <w:lang w:val="en-US"/>
-              </w:rPr>
               <w:t xml:space="preserve"> </w:t>
             </w:r>
             <w:r>
@@ -2119,16 +1930,13 @@
             <w:pPr>
               <w:bidi/>
               <w:rPr>
-                <w:rFonts w:hint="cs"/>
-                <w:rtl/>
-                <w:lang w:val="en-US"/>
-              </w:rPr>
-            </w:pPr>
-            <w:r>
-              <w:rPr>
-                <w:rFonts w:hint="cs"/>
-                <w:rtl/>
-                <w:lang w:val="en-US"/>
+                <w:rtl/>
+              </w:rPr>
+            </w:pPr>
+            <w:r>
+              <w:rPr>
+                <w:rFonts w:hint="cs"/>
+                <w:rtl/>
               </w:rPr>
               <w:t>1</w:t>
             </w:r>
@@ -2142,16 +1950,13 @@
             <w:pPr>
               <w:bidi/>
               <w:rPr>
-                <w:rFonts w:hint="cs"/>
-                <w:rtl/>
-                <w:lang w:val="en-US"/>
-              </w:rPr>
-            </w:pPr>
-            <w:r>
-              <w:rPr>
-                <w:rFonts w:hint="cs"/>
-                <w:rtl/>
-                <w:lang w:val="en-US"/>
+                <w:rtl/>
+              </w:rPr>
+            </w:pPr>
+            <w:r>
+              <w:rPr>
+                <w:rFonts w:hint="cs"/>
+                <w:rtl/>
               </w:rPr>
               <w:t>11609</w:t>
             </w:r>
@@ -2165,16 +1970,13 @@
             <w:pPr>
               <w:bidi/>
               <w:rPr>
-                <w:rFonts w:hint="cs"/>
-                <w:rtl/>
-                <w:lang w:val="en-US"/>
-              </w:rPr>
-            </w:pPr>
-            <w:r>
-              <w:rPr>
-                <w:rFonts w:hint="cs"/>
-                <w:rtl/>
-                <w:lang w:val="en-US"/>
+                <w:rtl/>
+              </w:rPr>
+            </w:pPr>
+            <w:r>
+              <w:rPr>
+                <w:rFonts w:hint="cs"/>
+                <w:rtl/>
               </w:rPr>
               <w:t>15924</w:t>
             </w:r>
@@ -2188,16 +1990,13 @@
             <w:pPr>
               <w:bidi/>
               <w:rPr>
-                <w:rFonts w:hint="cs"/>
-                <w:rtl/>
-                <w:lang w:val="en-US"/>
-              </w:rPr>
-            </w:pPr>
-            <w:r>
-              <w:rPr>
-                <w:rFonts w:hint="cs"/>
-                <w:rtl/>
-                <w:lang w:val="en-US"/>
+                <w:rtl/>
+              </w:rPr>
+            </w:pPr>
+            <w:r>
+              <w:rPr>
+                <w:rFonts w:hint="cs"/>
+                <w:rtl/>
               </w:rPr>
               <w:t>12050</w:t>
             </w:r>
@@ -2211,9 +2010,7 @@
             <w:pPr>
               <w:bidi/>
               <w:rPr>
-                <w:rFonts w:hint="cs"/>
-                <w:rtl/>
-                <w:lang w:val="en-US"/>
+                <w:rtl/>
               </w:rPr>
             </w:pPr>
           </w:p>
@@ -2228,16 +2025,13 @@
             <w:pPr>
               <w:bidi/>
               <w:rPr>
-                <w:rFonts w:hint="cs"/>
-                <w:rtl/>
-                <w:lang w:val="en-US"/>
-              </w:rPr>
-            </w:pPr>
-            <w:r>
-              <w:rPr>
-                <w:rFonts w:hint="cs"/>
-                <w:rtl/>
-                <w:lang w:val="en-US"/>
+                <w:rtl/>
+              </w:rPr>
+            </w:pPr>
+            <w:r>
+              <w:rPr>
+                <w:rFonts w:hint="cs"/>
+                <w:rtl/>
               </w:rPr>
               <w:t>2</w:t>
             </w:r>
@@ -2251,16 +2045,13 @@
             <w:pPr>
               <w:bidi/>
               <w:rPr>
-                <w:rFonts w:hint="cs"/>
-                <w:rtl/>
-                <w:lang w:val="en-US"/>
-              </w:rPr>
-            </w:pPr>
-            <w:r>
-              <w:rPr>
-                <w:rFonts w:hint="cs"/>
-                <w:rtl/>
-                <w:lang w:val="en-US"/>
+                <w:rtl/>
+              </w:rPr>
+            </w:pPr>
+            <w:r>
+              <w:rPr>
+                <w:rFonts w:hint="cs"/>
+                <w:rtl/>
               </w:rPr>
               <w:t>8578</w:t>
             </w:r>
@@ -2274,16 +2065,13 @@
             <w:pPr>
               <w:bidi/>
               <w:rPr>
-                <w:rFonts w:hint="cs"/>
-                <w:rtl/>
-                <w:lang w:val="en-US"/>
-              </w:rPr>
-            </w:pPr>
-            <w:r>
-              <w:rPr>
-                <w:rFonts w:hint="cs"/>
-                <w:rtl/>
-                <w:lang w:val="en-US"/>
+                <w:rtl/>
+              </w:rPr>
+            </w:pPr>
+            <w:r>
+              <w:rPr>
+                <w:rFonts w:hint="cs"/>
+                <w:rtl/>
               </w:rPr>
               <w:t>11930</w:t>
             </w:r>
@@ -2297,16 +2085,13 @@
             <w:pPr>
               <w:bidi/>
               <w:rPr>
-                <w:rFonts w:hint="cs"/>
-                <w:rtl/>
-                <w:lang w:val="en-US"/>
-              </w:rPr>
-            </w:pPr>
-            <w:r>
-              <w:rPr>
-                <w:rFonts w:hint="cs"/>
-                <w:rtl/>
-                <w:lang w:val="en-US"/>
+                <w:rtl/>
+              </w:rPr>
+            </w:pPr>
+            <w:r>
+              <w:rPr>
+                <w:rFonts w:hint="cs"/>
+                <w:rtl/>
               </w:rPr>
               <w:t>7643</w:t>
             </w:r>
@@ -2320,9 +2105,7 @@
             <w:pPr>
               <w:bidi/>
               <w:rPr>
-                <w:rFonts w:hint="cs"/>
-                <w:rtl/>
-                <w:lang w:val="en-US"/>
+                <w:rtl/>
               </w:rPr>
             </w:pPr>
           </w:p>
@@ -2337,16 +2120,13 @@
             <w:pPr>
               <w:bidi/>
               <w:rPr>
-                <w:rFonts w:hint="cs"/>
-                <w:rtl/>
-                <w:lang w:val="en-US"/>
-              </w:rPr>
-            </w:pPr>
-            <w:r>
-              <w:rPr>
-                <w:rFonts w:hint="cs"/>
-                <w:rtl/>
-                <w:lang w:val="en-US"/>
+                <w:rtl/>
+              </w:rPr>
+            </w:pPr>
+            <w:r>
+              <w:rPr>
+                <w:rFonts w:hint="cs"/>
+                <w:rtl/>
               </w:rPr>
               <w:t>3</w:t>
             </w:r>
@@ -2360,16 +2140,13 @@
             <w:pPr>
               <w:bidi/>
               <w:rPr>
-                <w:rFonts w:hint="cs"/>
-                <w:rtl/>
-                <w:lang w:val="en-US"/>
-              </w:rPr>
-            </w:pPr>
-            <w:r>
-              <w:rPr>
-                <w:rFonts w:hint="cs"/>
-                <w:rtl/>
-                <w:lang w:val="en-US"/>
+                <w:rtl/>
+              </w:rPr>
+            </w:pPr>
+            <w:r>
+              <w:rPr>
+                <w:rFonts w:hint="cs"/>
+                <w:rtl/>
               </w:rPr>
               <w:t>13193</w:t>
             </w:r>
@@ -2383,16 +2160,13 @@
             <w:pPr>
               <w:bidi/>
               <w:rPr>
-                <w:rFonts w:hint="cs"/>
-                <w:rtl/>
-                <w:lang w:val="en-US"/>
-              </w:rPr>
-            </w:pPr>
-            <w:r>
-              <w:rPr>
-                <w:rFonts w:hint="cs"/>
-                <w:rtl/>
-                <w:lang w:val="en-US"/>
+                <w:rtl/>
+              </w:rPr>
+            </w:pPr>
+            <w:r>
+              <w:rPr>
+                <w:rFonts w:hint="cs"/>
+                <w:rtl/>
               </w:rPr>
               <w:t>16816</w:t>
             </w:r>
@@ -2406,16 +2180,13 @@
             <w:pPr>
               <w:bidi/>
               <w:rPr>
-                <w:rFonts w:hint="cs"/>
-                <w:rtl/>
-                <w:lang w:val="en-US"/>
-              </w:rPr>
-            </w:pPr>
-            <w:r>
-              <w:rPr>
-                <w:rFonts w:hint="cs"/>
-                <w:rtl/>
-                <w:lang w:val="en-US"/>
+                <w:rtl/>
+              </w:rPr>
+            </w:pPr>
+            <w:r>
+              <w:rPr>
+                <w:rFonts w:hint="cs"/>
+                <w:rtl/>
               </w:rPr>
               <w:t>8479</w:t>
             </w:r>
@@ -2429,9 +2200,7 @@
             <w:pPr>
               <w:bidi/>
               <w:rPr>
-                <w:rFonts w:hint="cs"/>
-                <w:rtl/>
-                <w:lang w:val="en-US"/>
+                <w:rtl/>
               </w:rPr>
             </w:pPr>
           </w:p>
@@ -2446,16 +2215,13 @@
             <w:pPr>
               <w:bidi/>
               <w:rPr>
-                <w:rFonts w:hint="cs"/>
-                <w:rtl/>
-                <w:lang w:val="en-US"/>
-              </w:rPr>
-            </w:pPr>
-            <w:r>
-              <w:rPr>
-                <w:rFonts w:hint="cs"/>
-                <w:rtl/>
-                <w:lang w:val="en-US"/>
+                <w:rtl/>
+              </w:rPr>
+            </w:pPr>
+            <w:r>
+              <w:rPr>
+                <w:rFonts w:hint="cs"/>
+                <w:rtl/>
               </w:rPr>
               <w:t>4</w:t>
             </w:r>
@@ -2469,16 +2235,13 @@
             <w:pPr>
               <w:bidi/>
               <w:rPr>
-                <w:rFonts w:hint="cs"/>
-                <w:rtl/>
-                <w:lang w:val="en-US"/>
-              </w:rPr>
-            </w:pPr>
-            <w:r>
-              <w:rPr>
-                <w:rFonts w:hint="cs"/>
-                <w:rtl/>
-                <w:lang w:val="en-US"/>
+                <w:rtl/>
+              </w:rPr>
+            </w:pPr>
+            <w:r>
+              <w:rPr>
+                <w:rFonts w:hint="cs"/>
+                <w:rtl/>
               </w:rPr>
               <w:t>19332</w:t>
             </w:r>
@@ -2492,16 +2255,13 @@
             <w:pPr>
               <w:bidi/>
               <w:rPr>
-                <w:rFonts w:hint="cs"/>
-                <w:rtl/>
-                <w:lang w:val="en-US"/>
-              </w:rPr>
-            </w:pPr>
-            <w:r>
-              <w:rPr>
-                <w:rFonts w:hint="cs"/>
-                <w:rtl/>
-                <w:lang w:val="en-US"/>
+                <w:rtl/>
+              </w:rPr>
+            </w:pPr>
+            <w:r>
+              <w:rPr>
+                <w:rFonts w:hint="cs"/>
+                <w:rtl/>
               </w:rPr>
               <w:t>24762</w:t>
             </w:r>
@@ -2515,16 +2275,13 @@
             <w:pPr>
               <w:bidi/>
               <w:rPr>
-                <w:rFonts w:hint="cs"/>
-                <w:rtl/>
-                <w:lang w:val="en-US"/>
-              </w:rPr>
-            </w:pPr>
-            <w:r>
-              <w:rPr>
-                <w:rFonts w:hint="cs"/>
-                <w:rtl/>
-                <w:lang w:val="en-US"/>
+                <w:rtl/>
+              </w:rPr>
+            </w:pPr>
+            <w:r>
+              <w:rPr>
+                <w:rFonts w:hint="cs"/>
+                <w:rtl/>
               </w:rPr>
               <w:t>11123</w:t>
             </w:r>
@@ -2538,9 +2295,7 @@
             <w:pPr>
               <w:bidi/>
               <w:rPr>
-                <w:rFonts w:hint="cs"/>
-                <w:rtl/>
-                <w:lang w:val="en-US"/>
+                <w:rtl/>
               </w:rPr>
             </w:pPr>
           </w:p>
@@ -2555,16 +2310,13 @@
             <w:pPr>
               <w:bidi/>
               <w:rPr>
-                <w:rFonts w:hint="cs"/>
-                <w:rtl/>
-                <w:lang w:val="en-US"/>
-              </w:rPr>
-            </w:pPr>
-            <w:r>
-              <w:rPr>
-                <w:rFonts w:hint="cs"/>
-                <w:rtl/>
-                <w:lang w:val="en-US"/>
+                <w:rtl/>
+              </w:rPr>
+            </w:pPr>
+            <w:r>
+              <w:rPr>
+                <w:rFonts w:hint="cs"/>
+                <w:rtl/>
               </w:rPr>
               <w:t>5</w:t>
             </w:r>
@@ -2578,16 +2330,13 @@
             <w:pPr>
               <w:bidi/>
               <w:rPr>
-                <w:rFonts w:hint="cs"/>
-                <w:rtl/>
-                <w:lang w:val="en-US"/>
-              </w:rPr>
-            </w:pPr>
-            <w:r>
-              <w:rPr>
-                <w:rFonts w:hint="cs"/>
-                <w:rtl/>
-                <w:lang w:val="en-US"/>
+                <w:rtl/>
+              </w:rPr>
+            </w:pPr>
+            <w:r>
+              <w:rPr>
+                <w:rFonts w:hint="cs"/>
+                <w:rtl/>
               </w:rPr>
               <w:t>22337</w:t>
             </w:r>
@@ -2601,16 +2350,13 @@
             <w:pPr>
               <w:bidi/>
               <w:rPr>
-                <w:rFonts w:hint="cs"/>
-                <w:rtl/>
-                <w:lang w:val="en-US"/>
-              </w:rPr>
-            </w:pPr>
-            <w:r>
-              <w:rPr>
-                <w:rFonts w:hint="cs"/>
-                <w:rtl/>
-                <w:lang w:val="en-US"/>
+                <w:rtl/>
+              </w:rPr>
+            </w:pPr>
+            <w:r>
+              <w:rPr>
+                <w:rFonts w:hint="cs"/>
+                <w:rtl/>
               </w:rPr>
               <w:t>31409</w:t>
             </w:r>
@@ -2624,16 +2370,13 @@
             <w:pPr>
               <w:bidi/>
               <w:rPr>
-                <w:rFonts w:hint="cs"/>
-                <w:rtl/>
-                <w:lang w:val="en-US"/>
-              </w:rPr>
-            </w:pPr>
-            <w:r>
-              <w:rPr>
-                <w:rFonts w:hint="cs"/>
-                <w:rtl/>
-                <w:lang w:val="en-US"/>
+                <w:rtl/>
+              </w:rPr>
+            </w:pPr>
+            <w:r>
+              <w:rPr>
+                <w:rFonts w:hint="cs"/>
+                <w:rtl/>
               </w:rPr>
               <w:t>13851</w:t>
             </w:r>
@@ -2647,9 +2390,7 @@
             <w:pPr>
               <w:bidi/>
               <w:rPr>
-                <w:rFonts w:hint="cs"/>
-                <w:rtl/>
-                <w:lang w:val="en-US"/>
+                <w:rtl/>
               </w:rPr>
             </w:pPr>
           </w:p>
@@ -2662,7 +2403,6 @@
         <w:bidi/>
         <w:rPr>
           <w:rtl/>
-          <w:lang w:val="en-US"/>
         </w:rPr>
       </w:pPr>
     </w:p>
@@ -2672,7 +2412,6 @@
         <w:bidi/>
         <w:rPr>
           <w:rtl/>
-          <w:lang w:val="en-US"/>
         </w:rPr>
       </w:pPr>
     </w:p>
@@ -2684,22 +2423,17 @@
           <w:numId w:val="1"/>
         </w:numPr>
         <w:bidi/>
-        <w:rPr>
-          <w:lang w:val="en-US"/>
-        </w:rPr>
       </w:pPr>
       <w:r>
         <w:rPr>
           <w:rFonts w:hint="cs"/>
           <w:rtl/>
-          <w:lang w:val="en-US"/>
         </w:rPr>
         <w:t xml:space="preserve">השוואת עץ </w:t>
       </w:r>
       <w:r>
         <w:rPr>
           <w:rFonts w:hint="cs"/>
-          <w:lang w:val="en-US"/>
         </w:rPr>
         <w:t>AVL</w:t>
       </w:r>
@@ -2707,7 +2441,6 @@
         <w:rPr>
           <w:rFonts w:hint="cs"/>
           <w:rtl/>
-          <w:lang w:val="en-US"/>
         </w:rPr>
         <w:t xml:space="preserve"> עם עץ בינארי רגיל:</w:t>
       </w:r>
@@ -2716,9 +2449,7 @@
       <w:pPr>
         <w:bidi/>
         <w:rPr>
-          <w:rFonts w:hint="cs"/>
           <w:rtl/>
-          <w:lang w:val="en-US"/>
         </w:rPr>
       </w:pPr>
     </w:p>
@@ -2753,23 +2484,17 @@
               <w:bidi/>
               <w:ind w:left="0"/>
               <w:rPr>
-                <w:rFonts w:hint="cs"/>
-                <w:rtl/>
-                <w:lang w:val="en-US"/>
-              </w:rPr>
-            </w:pPr>
-            <w:r>
-              <w:rPr>
-                <w:rFonts w:hint="cs"/>
-                <w:rtl/>
-                <w:lang w:val="en-US"/>
+                <w:rtl/>
+              </w:rPr>
+            </w:pPr>
+            <w:r>
+              <w:rPr>
+                <w:rFonts w:hint="cs"/>
+                <w:rtl/>
               </w:rPr>
               <w:t xml:space="preserve">מספר סידורי </w:t>
             </w:r>
             <w:r>
-              <w:rPr>
-                <w:lang w:val="en-US"/>
-              </w:rPr>
               <w:t>i</w:t>
             </w:r>
           </w:p>
@@ -2784,23 +2509,19 @@
               <w:bidi/>
               <w:ind w:left="0"/>
               <w:rPr>
-                <w:rFonts w:hint="cs"/>
-                <w:rtl/>
-                <w:lang w:val="en-US"/>
-              </w:rPr>
-            </w:pPr>
-            <w:r>
-              <w:rPr>
-                <w:rFonts w:hint="cs"/>
-                <w:rtl/>
-                <w:lang w:val="en-US"/>
+                <w:rtl/>
+              </w:rPr>
+            </w:pPr>
+            <w:r>
+              <w:rPr>
+                <w:rFonts w:hint="cs"/>
+                <w:rtl/>
               </w:rPr>
               <w:t xml:space="preserve">עץ </w:t>
             </w:r>
             <w:r>
               <w:rPr>
                 <w:rFonts w:hint="cs"/>
-                <w:lang w:val="en-US"/>
               </w:rPr>
               <w:t>AVL</w:t>
             </w:r>
@@ -2808,7 +2529,6 @@
               <w:rPr>
                 <w:rFonts w:hint="cs"/>
                 <w:rtl/>
-                <w:lang w:val="en-US"/>
               </w:rPr>
               <w:t xml:space="preserve"> סדרה חשבונית</w:t>
             </w:r>
@@ -2824,16 +2544,13 @@
               <w:bidi/>
               <w:ind w:left="0"/>
               <w:rPr>
-                <w:rFonts w:hint="cs"/>
-                <w:rtl/>
-                <w:lang w:val="en-US"/>
-              </w:rPr>
-            </w:pPr>
-            <w:r>
-              <w:rPr>
-                <w:rFonts w:hint="cs"/>
-                <w:rtl/>
-                <w:lang w:val="en-US"/>
+                <w:rtl/>
+              </w:rPr>
+            </w:pPr>
+            <w:r>
+              <w:rPr>
+                <w:rFonts w:hint="cs"/>
+                <w:rtl/>
               </w:rPr>
               <w:t>עץ ללא מנגנון איזון סדרה חשבונית</w:t>
             </w:r>
@@ -2849,23 +2566,19 @@
               <w:bidi/>
               <w:ind w:left="0"/>
               <w:rPr>
-                <w:rFonts w:hint="cs"/>
-                <w:rtl/>
-                <w:lang w:val="en-US"/>
-              </w:rPr>
-            </w:pPr>
-            <w:r>
-              <w:rPr>
-                <w:rFonts w:hint="cs"/>
-                <w:rtl/>
-                <w:lang w:val="en-US"/>
+                <w:rtl/>
+              </w:rPr>
+            </w:pPr>
+            <w:r>
+              <w:rPr>
+                <w:rFonts w:hint="cs"/>
+                <w:rtl/>
               </w:rPr>
               <w:t xml:space="preserve">עץ </w:t>
             </w:r>
             <w:r>
               <w:rPr>
                 <w:rFonts w:hint="cs"/>
-                <w:lang w:val="en-US"/>
               </w:rPr>
               <w:t>AVL</w:t>
             </w:r>
@@ -2873,7 +2586,6 @@
               <w:rPr>
                 <w:rFonts w:hint="cs"/>
                 <w:rtl/>
-                <w:lang w:val="en-US"/>
               </w:rPr>
               <w:t xml:space="preserve"> סדרה מאוזנת</w:t>
             </w:r>
@@ -2889,16 +2601,13 @@
               <w:bidi/>
               <w:ind w:left="0"/>
               <w:rPr>
-                <w:rFonts w:hint="cs"/>
-                <w:rtl/>
-                <w:lang w:val="en-US"/>
-              </w:rPr>
-            </w:pPr>
-            <w:r>
-              <w:rPr>
-                <w:rFonts w:hint="cs"/>
-                <w:rtl/>
-                <w:lang w:val="en-US"/>
+                <w:rtl/>
+              </w:rPr>
+            </w:pPr>
+            <w:r>
+              <w:rPr>
+                <w:rFonts w:hint="cs"/>
+                <w:rtl/>
               </w:rPr>
               <w:t>עץ ללא מנגנון איזון סדרה מאוזנת</w:t>
             </w:r>
@@ -2914,23 +2623,19 @@
               <w:bidi/>
               <w:ind w:left="0"/>
               <w:rPr>
-                <w:rFonts w:hint="cs"/>
-                <w:rtl/>
-                <w:lang w:val="en-US"/>
-              </w:rPr>
-            </w:pPr>
-            <w:r>
-              <w:rPr>
-                <w:rFonts w:hint="cs"/>
-                <w:rtl/>
-                <w:lang w:val="en-US"/>
+                <w:rtl/>
+              </w:rPr>
+            </w:pPr>
+            <w:r>
+              <w:rPr>
+                <w:rFonts w:hint="cs"/>
+                <w:rtl/>
               </w:rPr>
               <w:t xml:space="preserve">עץ </w:t>
             </w:r>
             <w:r>
               <w:rPr>
                 <w:rFonts w:hint="cs"/>
-                <w:lang w:val="en-US"/>
               </w:rPr>
               <w:t>AVL</w:t>
             </w:r>
@@ -2938,7 +2643,6 @@
               <w:rPr>
                 <w:rFonts w:hint="cs"/>
                 <w:rtl/>
-                <w:lang w:val="en-US"/>
               </w:rPr>
               <w:t xml:space="preserve"> סדרה אקראית</w:t>
             </w:r>
@@ -2954,16 +2658,13 @@
               <w:bidi/>
               <w:ind w:left="0"/>
               <w:rPr>
-                <w:rFonts w:hint="cs"/>
-                <w:rtl/>
-                <w:lang w:val="en-US"/>
-              </w:rPr>
-            </w:pPr>
-            <w:r>
-              <w:rPr>
-                <w:rFonts w:hint="cs"/>
-                <w:rtl/>
-                <w:lang w:val="en-US"/>
+                <w:rtl/>
+              </w:rPr>
+            </w:pPr>
+            <w:r>
+              <w:rPr>
+                <w:rFonts w:hint="cs"/>
+                <w:rtl/>
               </w:rPr>
               <w:t>עץ ללא מנגנון איזון סדרה אקראית</w:t>
             </w:r>
@@ -2984,16 +2685,13 @@
               <w:bidi/>
               <w:ind w:left="0"/>
               <w:rPr>
-                <w:rFonts w:hint="cs"/>
-                <w:rtl/>
-                <w:lang w:val="en-US"/>
-              </w:rPr>
-            </w:pPr>
-            <w:r>
-              <w:rPr>
-                <w:rFonts w:hint="cs"/>
-                <w:rtl/>
-                <w:lang w:val="en-US"/>
+                <w:rtl/>
+              </w:rPr>
+            </w:pPr>
+            <w:r>
+              <w:rPr>
+                <w:rFonts w:hint="cs"/>
+                <w:rtl/>
               </w:rPr>
               <w:t>1</w:t>
             </w:r>
@@ -3009,9 +2707,7 @@
               <w:bidi/>
               <w:ind w:left="0"/>
               <w:rPr>
-                <w:rFonts w:hint="cs"/>
-                <w:rtl/>
-                <w:lang w:val="en-US"/>
+                <w:rtl/>
               </w:rPr>
             </w:pPr>
           </w:p>
@@ -3026,9 +2722,7 @@
               <w:bidi/>
               <w:ind w:left="0"/>
               <w:rPr>
-                <w:rFonts w:hint="cs"/>
-                <w:rtl/>
-                <w:lang w:val="en-US"/>
+                <w:rtl/>
               </w:rPr>
             </w:pPr>
           </w:p>
@@ -3043,9 +2737,7 @@
               <w:bidi/>
               <w:ind w:left="0"/>
               <w:rPr>
-                <w:rFonts w:hint="cs"/>
-                <w:rtl/>
-                <w:lang w:val="en-US"/>
+                <w:rtl/>
               </w:rPr>
             </w:pPr>
           </w:p>
@@ -3060,9 +2752,7 @@
               <w:bidi/>
               <w:ind w:left="0"/>
               <w:rPr>
-                <w:rFonts w:hint="cs"/>
-                <w:rtl/>
-                <w:lang w:val="en-US"/>
+                <w:rtl/>
               </w:rPr>
             </w:pPr>
           </w:p>
@@ -3077,9 +2767,7 @@
               <w:bidi/>
               <w:ind w:left="0"/>
               <w:rPr>
-                <w:rFonts w:hint="cs"/>
-                <w:rtl/>
-                <w:lang w:val="en-US"/>
+                <w:rtl/>
               </w:rPr>
             </w:pPr>
           </w:p>
@@ -3094,9 +2782,7 @@
               <w:bidi/>
               <w:ind w:left="0"/>
               <w:rPr>
-                <w:rFonts w:hint="cs"/>
-                <w:rtl/>
-                <w:lang w:val="en-US"/>
+                <w:rtl/>
               </w:rPr>
             </w:pPr>
           </w:p>
@@ -3116,16 +2802,13 @@
               <w:bidi/>
               <w:ind w:left="0"/>
               <w:rPr>
-                <w:rFonts w:hint="cs"/>
-                <w:rtl/>
-                <w:lang w:val="en-US"/>
-              </w:rPr>
-            </w:pPr>
-            <w:r>
-              <w:rPr>
-                <w:rFonts w:hint="cs"/>
-                <w:rtl/>
-                <w:lang w:val="en-US"/>
+                <w:rtl/>
+              </w:rPr>
+            </w:pPr>
+            <w:r>
+              <w:rPr>
+                <w:rFonts w:hint="cs"/>
+                <w:rtl/>
               </w:rPr>
               <w:t>2</w:t>
             </w:r>
@@ -3141,9 +2824,7 @@
               <w:bidi/>
               <w:ind w:left="0"/>
               <w:rPr>
-                <w:rFonts w:hint="cs"/>
-                <w:rtl/>
-                <w:lang w:val="en-US"/>
+                <w:rtl/>
               </w:rPr>
             </w:pPr>
           </w:p>
@@ -3158,9 +2839,7 @@
               <w:bidi/>
               <w:ind w:left="0"/>
               <w:rPr>
-                <w:rFonts w:hint="cs"/>
-                <w:rtl/>
-                <w:lang w:val="en-US"/>
+                <w:rtl/>
               </w:rPr>
             </w:pPr>
           </w:p>
@@ -3175,9 +2854,7 @@
               <w:bidi/>
               <w:ind w:left="0"/>
               <w:rPr>
-                <w:rFonts w:hint="cs"/>
-                <w:rtl/>
-                <w:lang w:val="en-US"/>
+                <w:rtl/>
               </w:rPr>
             </w:pPr>
           </w:p>
@@ -3192,9 +2869,7 @@
               <w:bidi/>
               <w:ind w:left="0"/>
               <w:rPr>
-                <w:rFonts w:hint="cs"/>
-                <w:rtl/>
-                <w:lang w:val="en-US"/>
+                <w:rtl/>
               </w:rPr>
             </w:pPr>
           </w:p>
@@ -3209,9 +2884,7 @@
               <w:bidi/>
               <w:ind w:left="0"/>
               <w:rPr>
-                <w:rFonts w:hint="cs"/>
-                <w:rtl/>
-                <w:lang w:val="en-US"/>
+                <w:rtl/>
               </w:rPr>
             </w:pPr>
           </w:p>
@@ -3226,9 +2899,7 @@
               <w:bidi/>
               <w:ind w:left="0"/>
               <w:rPr>
-                <w:rFonts w:hint="cs"/>
-                <w:rtl/>
-                <w:lang w:val="en-US"/>
+                <w:rtl/>
               </w:rPr>
             </w:pPr>
           </w:p>
@@ -3248,16 +2919,13 @@
               <w:bidi/>
               <w:ind w:left="0"/>
               <w:rPr>
-                <w:rFonts w:hint="cs"/>
-                <w:rtl/>
-                <w:lang w:val="en-US"/>
-              </w:rPr>
-            </w:pPr>
-            <w:r>
-              <w:rPr>
-                <w:rFonts w:hint="cs"/>
-                <w:rtl/>
-                <w:lang w:val="en-US"/>
+                <w:rtl/>
+              </w:rPr>
+            </w:pPr>
+            <w:r>
+              <w:rPr>
+                <w:rFonts w:hint="cs"/>
+                <w:rtl/>
               </w:rPr>
               <w:t>3</w:t>
             </w:r>
@@ -3273,9 +2941,7 @@
               <w:bidi/>
               <w:ind w:left="0"/>
               <w:rPr>
-                <w:rFonts w:hint="cs"/>
-                <w:rtl/>
-                <w:lang w:val="en-US"/>
+                <w:rtl/>
               </w:rPr>
             </w:pPr>
           </w:p>
@@ -3290,9 +2956,7 @@
               <w:bidi/>
               <w:ind w:left="0"/>
               <w:rPr>
-                <w:rFonts w:hint="cs"/>
-                <w:rtl/>
-                <w:lang w:val="en-US"/>
+                <w:rtl/>
               </w:rPr>
             </w:pPr>
           </w:p>
@@ -3307,9 +2971,7 @@
               <w:bidi/>
               <w:ind w:left="0"/>
               <w:rPr>
-                <w:rFonts w:hint="cs"/>
-                <w:rtl/>
-                <w:lang w:val="en-US"/>
+                <w:rtl/>
               </w:rPr>
             </w:pPr>
           </w:p>
@@ -3324,9 +2986,7 @@
               <w:bidi/>
               <w:ind w:left="0"/>
               <w:rPr>
-                <w:rFonts w:hint="cs"/>
-                <w:rtl/>
-                <w:lang w:val="en-US"/>
+                <w:rtl/>
               </w:rPr>
             </w:pPr>
           </w:p>
@@ -3341,9 +3001,7 @@
               <w:bidi/>
               <w:ind w:left="0"/>
               <w:rPr>
-                <w:rFonts w:hint="cs"/>
-                <w:rtl/>
-                <w:lang w:val="en-US"/>
+                <w:rtl/>
               </w:rPr>
             </w:pPr>
           </w:p>
@@ -3358,9 +3016,7 @@
               <w:bidi/>
               <w:ind w:left="0"/>
               <w:rPr>
-                <w:rFonts w:hint="cs"/>
-                <w:rtl/>
-                <w:lang w:val="en-US"/>
+                <w:rtl/>
               </w:rPr>
             </w:pPr>
           </w:p>
@@ -3380,16 +3036,13 @@
               <w:bidi/>
               <w:ind w:left="0"/>
               <w:rPr>
-                <w:rFonts w:hint="cs"/>
-                <w:rtl/>
-                <w:lang w:val="en-US"/>
-              </w:rPr>
-            </w:pPr>
-            <w:r>
-              <w:rPr>
-                <w:rFonts w:hint="cs"/>
-                <w:rtl/>
-                <w:lang w:val="en-US"/>
+                <w:rtl/>
+              </w:rPr>
+            </w:pPr>
+            <w:r>
+              <w:rPr>
+                <w:rFonts w:hint="cs"/>
+                <w:rtl/>
               </w:rPr>
               <w:t>4</w:t>
             </w:r>
@@ -3405,9 +3058,7 @@
               <w:bidi/>
               <w:ind w:left="0"/>
               <w:rPr>
-                <w:rFonts w:hint="cs"/>
-                <w:rtl/>
-                <w:lang w:val="en-US"/>
+                <w:rtl/>
               </w:rPr>
             </w:pPr>
           </w:p>
@@ -3422,9 +3073,7 @@
               <w:bidi/>
               <w:ind w:left="0"/>
               <w:rPr>
-                <w:rFonts w:hint="cs"/>
-                <w:rtl/>
-                <w:lang w:val="en-US"/>
+                <w:rtl/>
               </w:rPr>
             </w:pPr>
           </w:p>
@@ -3439,9 +3088,7 @@
               <w:bidi/>
               <w:ind w:left="0"/>
               <w:rPr>
-                <w:rFonts w:hint="cs"/>
-                <w:rtl/>
-                <w:lang w:val="en-US"/>
+                <w:rtl/>
               </w:rPr>
             </w:pPr>
           </w:p>
@@ -3456,9 +3103,7 @@
               <w:bidi/>
               <w:ind w:left="0"/>
               <w:rPr>
-                <w:rFonts w:hint="cs"/>
-                <w:rtl/>
-                <w:lang w:val="en-US"/>
+                <w:rtl/>
               </w:rPr>
             </w:pPr>
           </w:p>
@@ -3473,9 +3118,7 @@
               <w:bidi/>
               <w:ind w:left="0"/>
               <w:rPr>
-                <w:rFonts w:hint="cs"/>
-                <w:rtl/>
-                <w:lang w:val="en-US"/>
+                <w:rtl/>
               </w:rPr>
             </w:pPr>
           </w:p>
@@ -3490,9 +3133,7 @@
               <w:bidi/>
               <w:ind w:left="0"/>
               <w:rPr>
-                <w:rFonts w:hint="cs"/>
-                <w:rtl/>
-                <w:lang w:val="en-US"/>
+                <w:rtl/>
               </w:rPr>
             </w:pPr>
           </w:p>
@@ -3512,16 +3153,13 @@
               <w:bidi/>
               <w:ind w:left="0"/>
               <w:rPr>
-                <w:rFonts w:hint="cs"/>
-                <w:rtl/>
-                <w:lang w:val="en-US"/>
-              </w:rPr>
-            </w:pPr>
-            <w:r>
-              <w:rPr>
-                <w:rFonts w:hint="cs"/>
-                <w:rtl/>
-                <w:lang w:val="en-US"/>
+                <w:rtl/>
+              </w:rPr>
+            </w:pPr>
+            <w:r>
+              <w:rPr>
+                <w:rFonts w:hint="cs"/>
+                <w:rtl/>
               </w:rPr>
               <w:t>5</w:t>
             </w:r>
@@ -3537,9 +3175,7 @@
               <w:bidi/>
               <w:ind w:left="0"/>
               <w:rPr>
-                <w:rFonts w:hint="cs"/>
-                <w:rtl/>
-                <w:lang w:val="en-US"/>
+                <w:rtl/>
               </w:rPr>
             </w:pPr>
           </w:p>
@@ -3554,9 +3190,7 @@
               <w:bidi/>
               <w:ind w:left="0"/>
               <w:rPr>
-                <w:rFonts w:hint="cs"/>
-                <w:rtl/>
-                <w:lang w:val="en-US"/>
+                <w:rtl/>
               </w:rPr>
             </w:pPr>
           </w:p>
@@ -3571,9 +3205,7 @@
               <w:bidi/>
               <w:ind w:left="0"/>
               <w:rPr>
-                <w:rFonts w:hint="cs"/>
-                <w:rtl/>
-                <w:lang w:val="en-US"/>
+                <w:rtl/>
               </w:rPr>
             </w:pPr>
           </w:p>
@@ -3588,9 +3220,7 @@
               <w:bidi/>
               <w:ind w:left="0"/>
               <w:rPr>
-                <w:rFonts w:hint="cs"/>
-                <w:rtl/>
-                <w:lang w:val="en-US"/>
+                <w:rtl/>
               </w:rPr>
             </w:pPr>
           </w:p>
@@ -3605,9 +3235,7 @@
               <w:bidi/>
               <w:ind w:left="0"/>
               <w:rPr>
-                <w:rFonts w:hint="cs"/>
-                <w:rtl/>
-                <w:lang w:val="en-US"/>
+                <w:rtl/>
               </w:rPr>
             </w:pPr>
           </w:p>
@@ -3622,9 +3250,7 @@
               <w:bidi/>
               <w:ind w:left="0"/>
               <w:rPr>
-                <w:rFonts w:hint="cs"/>
-                <w:rtl/>
-                <w:lang w:val="en-US"/>
+                <w:rtl/>
               </w:rPr>
             </w:pPr>
           </w:p>
@@ -3636,9 +3262,7 @@
         <w:pStyle w:val="a4"/>
         <w:bidi/>
         <w:rPr>
-          <w:rFonts w:hint="cs"/>
           <w:rtl/>
-          <w:lang w:val="en-US"/>
         </w:rPr>
       </w:pPr>
     </w:p>
@@ -3757,7 +3381,7 @@
         <w:rFonts w:asciiTheme="minorHAnsi" w:eastAsiaTheme="minorHAnsi" w:hAnsiTheme="minorHAnsi" w:cstheme="minorBidi"/>
         <w:sz w:val="22"/>
         <w:szCs w:val="22"/>
-        <w:lang w:eastAsia="en-US" w:bidi="he-IL"/>
+        <w:lang w:val="en-US" w:eastAsia="en-US" w:bidi="he-IL"/>
       </w:rPr>
     </w:rPrDefault>
     <w:pPrDefault>
@@ -4238,7 +3862,6 @@
       <w:rFonts w:ascii="Courier New" w:eastAsia="Times New Roman" w:hAnsi="Courier New" w:cs="Courier New"/>
       <w:sz w:val="20"/>
       <w:szCs w:val="20"/>
-      <w:lang w:val="en-US"/>
     </w:rPr>
   </w:style>
   <w:style w:type="character" w:customStyle="1" w:styleId="HTML0">

</xml_diff>